<commit_message>
added lab04 to gitLab
</commit_message>
<xml_diff>
--- a/LAB02/ReportFiles/LAB02Report.docx
+++ b/LAB02/ReportFiles/LAB02Report.docx
@@ -120,7 +120,13 @@
         <w:spacing w:line="480" w:lineRule="auto"/>
       </w:pPr>
       <w:r>
-        <w:t>All start/end points in this program are randomly generated to provide a good clear representation of how the algorithms act between each other. I will provide the graph normalized (average/maximum value for each of their own graphs) between 0 and 1. I will post both a  representation of each data itself and then normalized across its own values.</w:t>
+        <w:t xml:space="preserve">All start/end points in this program are randomly generated to provide a good clear representation of how the algorithms act between each other. I will provide the graph normalized (average/maximum value for each of their own graphs) between 0 and 1. I will post both </w:t>
+      </w:r>
+      <w:r>
+        <w:t>a representation</w:t>
+      </w:r>
+      <w:r>
+        <w:t xml:space="preserve"> of each data itself and then normalized across its own values.</w:t>
       </w:r>
     </w:p>
     <w:p>
@@ -230,7 +236,18 @@
           <w:sz w:val="36"/>
           <w:szCs w:val="36"/>
         </w:rPr>
-        <w:t>16 node matrix START -&gt; DESTINATION</w:t>
+        <w:t>16 node mat</w:t>
+      </w:r>
+      <w:bookmarkStart w:id="0" w:name="_GoBack"/>
+      <w:bookmarkEnd w:id="0"/>
+      <w:r>
+        <w:rPr>
+          <w:b/>
+          <w:caps/>
+          <w:sz w:val="36"/>
+          <w:szCs w:val="36"/>
+        </w:rPr>
+        <w:t>rix START -&gt; DESTINATION</w:t>
       </w:r>
     </w:p>
     <w:p>
@@ -1021,12 +1038,7 @@
         <w:ind w:firstLine="720"/>
       </w:pPr>
       <w:r>
-        <w:t xml:space="preserve">I firmly believe that the adjacency list worked much better than the array since our graph was not very dense. Had our graph been </w:t>
-      </w:r>
-      <w:bookmarkStart w:id="0" w:name="_GoBack"/>
-      <w:bookmarkEnd w:id="0"/>
-      <w:r>
-        <w:t>denser we would have seen a reasonable comparison between the two. However, the adjacency list completely outperformed the matrix due to our low density graph.</w:t>
+        <w:t>I firmly believe that the adjacency list worked much better than the array since our graph was not very dense. Had our graph been denser we would have seen a reasonable comparison between the two. However, the adjacency list completely outperformed the matrix due to our low density graph.</w:t>
       </w:r>
     </w:p>
     <w:p>

</xml_diff>